<commit_message>
added v2 documentation, need to do readme
</commit_message>
<xml_diff>
--- a/fort secure chat – documentation.docx
+++ b/fort secure chat – documentation.docx
@@ -521,6 +521,14 @@
         </w:rPr>
         <w:t>/twoFA</w:t>
       </w:r>
+      <w:r>
+        <w:rPr>
+          <w:rFonts w:ascii="Open Sans" w:hAnsi="Open Sans"/>
+          <w:b/>
+          <w:lang w:val="en-AU"/>
+        </w:rPr>
+        <w:t xml:space="preserve"> &amp; /twoFAcode</w:t>
+      </w:r>
     </w:p>
     <w:p>
       <w:pPr>
@@ -535,24 +543,78 @@
           <w:rFonts w:ascii="Open Sans" w:hAnsi="Open Sans"/>
           <w:lang w:val="en-AU"/>
         </w:rPr>
-        <w:t>This function serves the page “twoFA.html” and nothing else. It is worth noting that on this page, a form will be submitted which calls another exposed function (see the next section), /validate2FA, to ensure the user entered the correct value.</w:t>
-      </w:r>
-    </w:p>
-    <w:p>
-      <w:pPr>
-        <w:rPr>
-          <w:rFonts w:ascii="Open Sans" w:hAnsi="Open Sans"/>
-          <w:lang w:val="en-AU"/>
-        </w:rPr>
-      </w:pPr>
-    </w:p>
-    <w:p>
-      <w:pPr>
-        <w:rPr>
-          <w:rFonts w:ascii="Open Sans" w:hAnsi="Open Sans"/>
-          <w:lang w:val="en-AU"/>
-        </w:rPr>
-      </w:pPr>
+        <w:t xml:space="preserve">These functions prompt the user </w:t>
+      </w:r>
+      <w:r>
+        <w:rPr>
+          <w:rFonts w:ascii="Open Sans" w:hAnsi="Open Sans"/>
+          <w:lang w:val="en-AU"/>
+        </w:rPr>
+        <w:t xml:space="preserve">for a 6-digit Google Authenticator </w:t>
+      </w:r>
+      <w:r>
+        <w:rPr>
+          <w:rFonts w:ascii="Open Sans" w:hAnsi="Open Sans"/>
+          <w:lang w:val="en-AU"/>
+        </w:rPr>
+        <w:t>code.</w:t>
+      </w:r>
+      <w:r>
+        <w:rPr>
+          <w:rFonts w:ascii="Open Sans" w:hAnsi="Open Sans"/>
+          <w:lang w:val="en-AU"/>
+        </w:rPr>
+        <w:t xml:space="preserve"> </w:t>
+      </w:r>
+      <w:r>
+        <w:rPr>
+          <w:rFonts w:ascii="Open Sans" w:hAnsi="Open Sans"/>
+          <w:lang w:val="en-AU"/>
+        </w:rPr>
+        <w:t xml:space="preserve">A </w:t>
+      </w:r>
+      <w:r>
+        <w:rPr>
+          <w:rFonts w:ascii="Open Sans" w:hAnsi="Open Sans"/>
+          <w:lang w:val="en-AU"/>
+        </w:rPr>
+        <w:t xml:space="preserve">form will be submitted which </w:t>
+      </w:r>
+      <w:r>
+        <w:rPr>
+          <w:rFonts w:ascii="Open Sans" w:hAnsi="Open Sans"/>
+          <w:lang w:val="en-AU"/>
+        </w:rPr>
+        <w:t xml:space="preserve">calls another exposed function </w:t>
+      </w:r>
+      <w:r>
+        <w:rPr>
+          <w:rFonts w:ascii="Open Sans" w:hAnsi="Open Sans"/>
+          <w:lang w:val="en-AU"/>
+        </w:rPr>
+        <w:t>/validate2FA</w:t>
+      </w:r>
+      <w:r>
+        <w:rPr>
+          <w:rFonts w:ascii="Open Sans" w:hAnsi="Open Sans"/>
+          <w:lang w:val="en-AU"/>
+        </w:rPr>
+        <w:t xml:space="preserve"> (see next)</w:t>
+      </w:r>
+      <w:r>
+        <w:rPr>
+          <w:rFonts w:ascii="Open Sans" w:hAnsi="Open Sans"/>
+          <w:lang w:val="en-AU"/>
+        </w:rPr>
+        <w:t xml:space="preserve">, to </w:t>
+      </w:r>
+      <w:r>
+        <w:rPr>
+          <w:rFonts w:ascii="Open Sans" w:hAnsi="Open Sans"/>
+          <w:lang w:val="en-AU"/>
+        </w:rPr>
+        <w:t>verify the value entered. /twoFA is the landing page for new users, so a QR code is displayed to scan in a new secret as well as provide input for the user’s code.</w:t>
+      </w:r>
     </w:p>
     <w:p>
       <w:pPr>
@@ -570,6 +632,7 @@
           <w:i/>
           <w:lang w:val="en-AU"/>
         </w:rPr>
+        <w:lastRenderedPageBreak/>
         <w:t>Back</w:t>
       </w:r>
       <w:r>
@@ -668,7 +731,57 @@
           <w:rFonts w:ascii="Open Sans" w:hAnsi="Open Sans"/>
           <w:lang w:val="en-AU"/>
         </w:rPr>
-        <w:t xml:space="preserve">This API is called when a user enters their six-digit code from Google Authenticator for authentication. The function validates the entered code with the algorithm found in the </w:t>
+        <w:t>This API is called when a user enters their six-digit code from Google Authenticator for authentication</w:t>
+      </w:r>
+      <w:r>
+        <w:rPr>
+          <w:rFonts w:ascii="Open Sans" w:hAnsi="Open Sans"/>
+          <w:lang w:val="en-AU"/>
+        </w:rPr>
+        <w:t xml:space="preserve"> on either the /twoFA or /twoFAcode page</w:t>
+      </w:r>
+      <w:r>
+        <w:rPr>
+          <w:rFonts w:ascii="Open Sans" w:hAnsi="Open Sans"/>
+          <w:lang w:val="en-AU"/>
+        </w:rPr>
+        <w:t>.</w:t>
+      </w:r>
+      <w:r>
+        <w:rPr>
+          <w:rFonts w:ascii="Open Sans" w:hAnsi="Open Sans"/>
+          <w:lang w:val="en-AU"/>
+        </w:rPr>
+        <w:t xml:space="preserve"> The function first checks whether the user is new or returning – if the user is new, a new base32 string is created based on the user’s username using encrypt.py’s /generateBase32 function. If the user is returning, a call to the user_credentials table is made to retrieve the secret given to the user upon his/her initial login – this means the user does not have to re-scan another QR code and merely has to enter his/her current TOTP again. </w:t>
+      </w:r>
+    </w:p>
+    <w:p>
+      <w:pPr>
+        <w:rPr>
+          <w:rFonts w:ascii="Open Sans" w:hAnsi="Open Sans"/>
+          <w:lang w:val="en-AU"/>
+        </w:rPr>
+      </w:pPr>
+      <w:r>
+        <w:rPr>
+          <w:rFonts w:ascii="Open Sans" w:hAnsi="Open Sans"/>
+          <w:lang w:val="en-AU"/>
+        </w:rPr>
+        <w:t>The function</w:t>
+      </w:r>
+      <w:r>
+        <w:rPr>
+          <w:rFonts w:ascii="Open Sans" w:hAnsi="Open Sans"/>
+          <w:lang w:val="en-AU"/>
+        </w:rPr>
+        <w:t xml:space="preserve"> then</w:t>
+      </w:r>
+      <w:r>
+        <w:rPr>
+          <w:rFonts w:ascii="Open Sans" w:hAnsi="Open Sans"/>
+          <w:lang w:val="en-AU"/>
+        </w:rPr>
+        <w:t xml:space="preserve"> validates the entered code with the algorithm found in the </w:t>
       </w:r>
       <w:r>
         <w:rPr>
@@ -985,6 +1098,14 @@
       <w:pPr>
         <w:rPr>
           <w:rFonts w:ascii="Open Sans" w:hAnsi="Open Sans"/>
+          <w:lang w:val="en-AU"/>
+        </w:rPr>
+      </w:pPr>
+    </w:p>
+    <w:p>
+      <w:pPr>
+        <w:rPr>
+          <w:rFonts w:ascii="Open Sans" w:hAnsi="Open Sans"/>
           <w:b/>
           <w:lang w:val="en-AU"/>
         </w:rPr>
@@ -1367,6 +1488,46 @@
       <w:pPr>
         <w:rPr>
           <w:rFonts w:ascii="Open Sans" w:hAnsi="Open Sans"/>
+          <w:lang w:val="en-AU"/>
+        </w:rPr>
+      </w:pPr>
+    </w:p>
+    <w:p>
+      <w:pPr>
+        <w:rPr>
+          <w:rFonts w:ascii="Open Sans" w:hAnsi="Open Sans"/>
+          <w:lang w:val="en-AU"/>
+        </w:rPr>
+      </w:pPr>
+    </w:p>
+    <w:p>
+      <w:pPr>
+        <w:rPr>
+          <w:rFonts w:ascii="Open Sans" w:hAnsi="Open Sans"/>
+          <w:lang w:val="en-AU"/>
+        </w:rPr>
+      </w:pPr>
+    </w:p>
+    <w:p>
+      <w:pPr>
+        <w:rPr>
+          <w:rFonts w:ascii="Open Sans" w:hAnsi="Open Sans"/>
+          <w:lang w:val="en-AU"/>
+        </w:rPr>
+      </w:pPr>
+    </w:p>
+    <w:p>
+      <w:pPr>
+        <w:rPr>
+          <w:rFonts w:ascii="Open Sans" w:hAnsi="Open Sans"/>
+          <w:lang w:val="en-AU"/>
+        </w:rPr>
+      </w:pPr>
+    </w:p>
+    <w:p>
+      <w:pPr>
+        <w:rPr>
+          <w:rFonts w:ascii="Open Sans" w:hAnsi="Open Sans"/>
           <w:b/>
           <w:lang w:val="en-AU"/>
         </w:rPr>
@@ -1483,22 +1644,6 @@
       <w:pPr>
         <w:rPr>
           <w:rFonts w:ascii="Open Sans" w:hAnsi="Open Sans"/>
-          <w:lang w:val="en-AU"/>
-        </w:rPr>
-      </w:pPr>
-    </w:p>
-    <w:p>
-      <w:pPr>
-        <w:rPr>
-          <w:rFonts w:ascii="Open Sans" w:hAnsi="Open Sans"/>
-          <w:lang w:val="en-AU"/>
-        </w:rPr>
-      </w:pPr>
-    </w:p>
-    <w:p>
-      <w:pPr>
-        <w:rPr>
-          <w:rFonts w:ascii="Open Sans" w:hAnsi="Open Sans"/>
           <w:b/>
           <w:lang w:val="en-AU"/>
         </w:rPr>
@@ -1847,6 +1992,42 @@
           <w:lang w:val="en-AU"/>
         </w:rPr>
       </w:pPr>
+    </w:p>
+    <w:p>
+      <w:pPr>
+        <w:rPr>
+          <w:rFonts w:ascii="Open Sans" w:hAnsi="Open Sans"/>
+          <w:b/>
+          <w:lang w:val="en-AU"/>
+        </w:rPr>
+      </w:pPr>
+    </w:p>
+    <w:p>
+      <w:pPr>
+        <w:rPr>
+          <w:rFonts w:ascii="Open Sans" w:hAnsi="Open Sans"/>
+          <w:b/>
+          <w:lang w:val="en-AU"/>
+        </w:rPr>
+      </w:pPr>
+    </w:p>
+    <w:p>
+      <w:pPr>
+        <w:rPr>
+          <w:rFonts w:ascii="Open Sans" w:hAnsi="Open Sans"/>
+          <w:b/>
+          <w:lang w:val="en-AU"/>
+        </w:rPr>
+      </w:pPr>
+    </w:p>
+    <w:p>
+      <w:pPr>
+        <w:rPr>
+          <w:rFonts w:ascii="Open Sans" w:hAnsi="Open Sans"/>
+          <w:b/>
+          <w:lang w:val="en-AU"/>
+        </w:rPr>
+      </w:pPr>
       <w:r>
         <w:rPr>
           <w:rFonts w:ascii="Open Sans" w:hAnsi="Open Sans"/>
@@ -1972,42 +2153,6 @@
           <w:lang w:val="en-AU"/>
         </w:rPr>
       </w:pPr>
-    </w:p>
-    <w:p>
-      <w:pPr>
-        <w:rPr>
-          <w:rFonts w:ascii="Open Sans" w:hAnsi="Open Sans"/>
-          <w:b/>
-          <w:lang w:val="en-AU"/>
-        </w:rPr>
-      </w:pPr>
-    </w:p>
-    <w:p>
-      <w:pPr>
-        <w:rPr>
-          <w:rFonts w:ascii="Open Sans" w:hAnsi="Open Sans"/>
-          <w:b/>
-          <w:lang w:val="en-AU"/>
-        </w:rPr>
-      </w:pPr>
-    </w:p>
-    <w:p>
-      <w:pPr>
-        <w:rPr>
-          <w:rFonts w:ascii="Open Sans" w:hAnsi="Open Sans"/>
-          <w:b/>
-          <w:lang w:val="en-AU"/>
-        </w:rPr>
-      </w:pPr>
-    </w:p>
-    <w:p>
-      <w:pPr>
-        <w:rPr>
-          <w:rFonts w:ascii="Open Sans" w:hAnsi="Open Sans"/>
-          <w:b/>
-          <w:lang w:val="en-AU"/>
-        </w:rPr>
-      </w:pPr>
       <w:r>
         <w:rPr>
           <w:rFonts w:ascii="Open Sans" w:hAnsi="Open Sans"/>
@@ -2476,6 +2621,22 @@
       <w:pPr>
         <w:rPr>
           <w:rFonts w:ascii="Open Sans" w:hAnsi="Open Sans"/>
+          <w:lang w:val="en-AU"/>
+        </w:rPr>
+      </w:pPr>
+    </w:p>
+    <w:p>
+      <w:pPr>
+        <w:rPr>
+          <w:rFonts w:ascii="Open Sans" w:hAnsi="Open Sans"/>
+          <w:lang w:val="en-AU"/>
+        </w:rPr>
+      </w:pPr>
+    </w:p>
+    <w:p>
+      <w:pPr>
+        <w:rPr>
+          <w:rFonts w:ascii="Open Sans" w:hAnsi="Open Sans"/>
           <w:b/>
           <w:i/>
           <w:lang w:val="en-AU"/>
@@ -2552,321 +2713,437 @@
           <w:rFonts w:ascii="Open Sans" w:hAnsi="Open Sans"/>
           <w:lang w:val="en-AU"/>
         </w:rPr>
-        <w:t xml:space="preserve"> This </w:t>
+        <w:t xml:space="preserve"> This non-exposed function is called at the beginning of server setup to start a thread that resets a global variable every sixty seconds.</w:t>
+      </w:r>
+    </w:p>
+    <w:p>
+      <w:pPr>
+        <w:rPr>
+          <w:rFonts w:ascii="Open Sans" w:hAnsi="Open Sans"/>
+          <w:lang w:val="en-AU"/>
+        </w:rPr>
+      </w:pPr>
+      <w:r>
+        <w:rPr>
+          <w:rFonts w:ascii="Open Sans" w:hAnsi="Open Sans"/>
+          <w:b/>
+          <w:lang w:val="en-AU"/>
+        </w:rPr>
+        <w:t xml:space="preserve">Parameters: </w:t>
+      </w:r>
+      <w:r>
+        <w:rPr>
+          <w:rFonts w:ascii="Open Sans" w:hAnsi="Open Sans"/>
+          <w:lang w:val="en-AU"/>
+        </w:rPr>
+        <w:t>None</w:t>
+      </w:r>
+    </w:p>
+    <w:p>
+      <w:pPr>
+        <w:rPr>
+          <w:rFonts w:ascii="Open Sans" w:hAnsi="Open Sans"/>
+          <w:lang w:val="en-AU"/>
+        </w:rPr>
+      </w:pPr>
+      <w:r>
+        <w:rPr>
+          <w:rFonts w:ascii="Open Sans" w:hAnsi="Open Sans"/>
+          <w:b/>
+          <w:lang w:val="en-AU"/>
+        </w:rPr>
+        <w:t xml:space="preserve">Returns: </w:t>
+      </w:r>
+      <w:r>
+        <w:rPr>
+          <w:rFonts w:ascii="Open Sans" w:hAnsi="Open Sans"/>
+          <w:lang w:val="en-AU"/>
+        </w:rPr>
+        <w:t>None</w:t>
+      </w:r>
+    </w:p>
+    <w:p>
+      <w:pPr>
+        <w:rPr>
+          <w:rFonts w:ascii="Open Sans" w:hAnsi="Open Sans"/>
+          <w:lang w:val="en-AU"/>
+        </w:rPr>
+      </w:pPr>
+    </w:p>
+    <w:p>
+      <w:pPr>
+        <w:rPr>
+          <w:rFonts w:ascii="Open Sans" w:hAnsi="Open Sans"/>
+          <w:b/>
+          <w:lang w:val="en-AU"/>
+        </w:rPr>
+      </w:pPr>
+      <w:r>
+        <w:rPr>
+          <w:rFonts w:ascii="Open Sans" w:hAnsi="Open Sans"/>
+          <w:b/>
+          <w:lang w:val="en-AU"/>
+        </w:rPr>
+        <w:t>/LimitReached</w:t>
+      </w:r>
+    </w:p>
+    <w:p>
+      <w:pPr>
+        <w:rPr>
+          <w:rFonts w:ascii="Open Sans" w:hAnsi="Open Sans"/>
+          <w:lang w:val="en-AU"/>
+        </w:rPr>
+      </w:pPr>
+      <w:r>
+        <w:rPr>
+          <w:rFonts w:ascii="Open Sans" w:hAnsi="Open Sans"/>
+          <w:b/>
+          <w:lang w:val="en-AU"/>
+        </w:rPr>
+        <w:t xml:space="preserve">Description: </w:t>
+      </w:r>
+      <w:r>
+        <w:rPr>
+          <w:rFonts w:ascii="Open Sans" w:hAnsi="Open Sans"/>
+          <w:lang w:val="en-AU"/>
+        </w:rPr>
+        <w:t xml:space="preserve">This function is called as the very first thing in /receiveMessage, /receiveFile, /getProfile and /getStatus. This is because these are calls that other people make to my client, and so there is risk involved with server instability should many users concurrently call my API. To assist with rate limiting, /LimitReached increments the global variable mentioned in /resetTimer everytime the function is called. The function also checks whether the global variable has exceeded the value of 14 – if it has done so, True is returned to alert all other functions to stop serving content to other users, until /resetTimer is inevitably called and the global variable is reset. </w:t>
+      </w:r>
+    </w:p>
+    <w:p>
+      <w:pPr>
+        <w:rPr>
+          <w:rFonts w:ascii="Open Sans" w:hAnsi="Open Sans"/>
+          <w:lang w:val="en-AU"/>
+        </w:rPr>
+      </w:pPr>
+      <w:r>
+        <w:rPr>
+          <w:rFonts w:ascii="Open Sans" w:hAnsi="Open Sans"/>
+          <w:lang w:val="en-AU"/>
+        </w:rPr>
+        <w:t xml:space="preserve">This function also checks through the blacklist mentioned in /blackList to block communication with users on this list. </w:t>
+      </w:r>
+    </w:p>
+    <w:p>
+      <w:pPr>
+        <w:rPr>
+          <w:rFonts w:ascii="Open Sans" w:hAnsi="Open Sans"/>
+          <w:lang w:val="en-AU"/>
+        </w:rPr>
+      </w:pPr>
+      <w:r>
+        <w:rPr>
+          <w:rFonts w:ascii="Open Sans" w:hAnsi="Open Sans"/>
+          <w:b/>
+          <w:lang w:val="en-AU"/>
+        </w:rPr>
+        <w:t xml:space="preserve">Parameters: </w:t>
+      </w:r>
+      <w:r>
+        <w:rPr>
+          <w:rFonts w:ascii="Open Sans" w:hAnsi="Open Sans"/>
+          <w:lang w:val="en-AU"/>
+        </w:rPr>
+        <w:t>None</w:t>
+      </w:r>
+    </w:p>
+    <w:p>
+      <w:pPr>
+        <w:rPr>
+          <w:rFonts w:ascii="Open Sans" w:hAnsi="Open Sans"/>
+          <w:lang w:val="en-AU"/>
+        </w:rPr>
+      </w:pPr>
+      <w:r>
+        <w:rPr>
+          <w:rFonts w:ascii="Open Sans" w:hAnsi="Open Sans"/>
+          <w:b/>
+          <w:lang w:val="en-AU"/>
+        </w:rPr>
+        <w:t xml:space="preserve">Returns: </w:t>
+      </w:r>
+      <w:r>
+        <w:rPr>
+          <w:rFonts w:ascii="Open Sans" w:hAnsi="Open Sans"/>
+          <w:lang w:val="en-AU"/>
+        </w:rPr>
+        <w:t>Boolean, true (block communication) or false (allow communication)</w:t>
+      </w:r>
+    </w:p>
+    <w:p>
+      <w:pPr>
+        <w:rPr>
+          <w:rFonts w:ascii="Open Sans" w:hAnsi="Open Sans"/>
+          <w:lang w:val="en-AU"/>
+        </w:rPr>
+      </w:pPr>
+    </w:p>
+    <w:p>
+      <w:pPr>
+        <w:rPr>
+          <w:rFonts w:ascii="Open Sans" w:hAnsi="Open Sans"/>
+          <w:b/>
+          <w:lang w:val="en-AU"/>
+        </w:rPr>
+      </w:pPr>
+      <w:r>
+        <w:rPr>
+          <w:rFonts w:ascii="Open Sans" w:hAnsi="Open Sans"/>
+          <w:b/>
+          <w:lang w:val="en-AU"/>
+        </w:rPr>
+        <w:t>/reportThreaded</w:t>
+      </w:r>
+    </w:p>
+    <w:p>
+      <w:pPr>
+        <w:rPr>
+          <w:rFonts w:ascii="Open Sans" w:hAnsi="Open Sans"/>
+          <w:lang w:val="en-AU"/>
+        </w:rPr>
+      </w:pPr>
+      <w:r>
+        <w:rPr>
+          <w:rFonts w:ascii="Open Sans" w:hAnsi="Open Sans"/>
+          <w:b/>
+          <w:lang w:val="en-AU"/>
+        </w:rPr>
+        <w:t xml:space="preserve">Description: </w:t>
+      </w:r>
+      <w:r>
+        <w:rPr>
+          <w:rFonts w:ascii="Open Sans" w:hAnsi="Open Sans"/>
+          <w:lang w:val="en-AU"/>
+        </w:rPr>
+        <w:t xml:space="preserve">This function uses data found in the user credentials table (which is added on /report) to continually call /report to the login server. This function is called every 30 seconds using a separate thread. </w:t>
+      </w:r>
+    </w:p>
+    <w:p>
+      <w:pPr>
+        <w:rPr>
+          <w:rFonts w:ascii="Open Sans" w:hAnsi="Open Sans"/>
+          <w:lang w:val="en-AU"/>
+        </w:rPr>
+      </w:pPr>
+      <w:r>
+        <w:rPr>
+          <w:rFonts w:ascii="Open Sans" w:hAnsi="Open Sans"/>
+          <w:b/>
+          <w:lang w:val="en-AU"/>
+        </w:rPr>
+        <w:t xml:space="preserve">Parameters: </w:t>
+      </w:r>
+      <w:r>
+        <w:rPr>
+          <w:rFonts w:ascii="Open Sans" w:hAnsi="Open Sans"/>
+          <w:lang w:val="en-AU"/>
+        </w:rPr>
+        <w:t>None</w:t>
+      </w:r>
+    </w:p>
+    <w:p>
+      <w:pPr>
+        <w:rPr>
+          <w:rFonts w:ascii="Open Sans" w:hAnsi="Open Sans"/>
+          <w:lang w:val="en-AU"/>
+        </w:rPr>
+      </w:pPr>
+      <w:r>
+        <w:rPr>
+          <w:rFonts w:ascii="Open Sans" w:hAnsi="Open Sans"/>
+          <w:b/>
+          <w:lang w:val="en-AU"/>
+        </w:rPr>
+        <w:t xml:space="preserve">Returns: </w:t>
+      </w:r>
+      <w:r>
+        <w:rPr>
+          <w:rFonts w:ascii="Open Sans" w:hAnsi="Open Sans"/>
+          <w:lang w:val="en-AU"/>
+        </w:rPr>
+        <w:t>Numerical Error Code</w:t>
+      </w:r>
+    </w:p>
+    <w:p>
+      <w:pPr>
+        <w:rPr>
+          <w:rFonts w:ascii="Open Sans" w:hAnsi="Open Sans"/>
+          <w:lang w:val="en-AU"/>
+        </w:rPr>
+      </w:pPr>
+    </w:p>
+    <w:p>
+      <w:pPr>
+        <w:rPr>
+          <w:rFonts w:ascii="Open Sans" w:hAnsi="Open Sans"/>
+          <w:lang w:val="en-AU"/>
+        </w:rPr>
+      </w:pPr>
+    </w:p>
+    <w:p>
+      <w:pPr>
+        <w:rPr>
+          <w:rFonts w:ascii="Open Sans" w:hAnsi="Open Sans"/>
+          <w:b/>
+          <w:lang w:val="en-AU"/>
+        </w:rPr>
+      </w:pPr>
+      <w:r>
+        <w:rPr>
+          <w:rFonts w:ascii="Open Sans" w:hAnsi="Open Sans"/>
+          <w:b/>
+          <w:lang w:val="en-AU"/>
+        </w:rPr>
+        <w:t>/logoffForced</w:t>
+      </w:r>
+    </w:p>
+    <w:p>
+      <w:pPr>
+        <w:rPr>
+          <w:rFonts w:ascii="Open Sans" w:hAnsi="Open Sans"/>
+          <w:lang w:val="en-AU"/>
+        </w:rPr>
+      </w:pPr>
+      <w:r>
+        <w:rPr>
+          <w:rFonts w:ascii="Open Sans" w:hAnsi="Open Sans"/>
+          <w:b/>
+          <w:lang w:val="en-AU"/>
+        </w:rPr>
+        <w:t xml:space="preserve">Description: </w:t>
+      </w:r>
+      <w:r>
+        <w:rPr>
+          <w:rFonts w:ascii="Open Sans" w:hAnsi="Open Sans"/>
+          <w:lang w:val="en-AU"/>
+        </w:rPr>
+        <w:t>This function</w:t>
+      </w:r>
+      <w:r>
+        <w:rPr>
+          <w:rFonts w:ascii="Open Sans" w:hAnsi="Open Sans"/>
+          <w:lang w:val="en-AU"/>
+        </w:rPr>
+        <w:t xml:space="preserve"> is called in a ‘finally’ clause in the __main__ section of login.py. Using the same user credentials table mentioned in /reportThreaded, this function aims to forcefully log out the user on application exit – that is, when the server crashes or is exited in any way. In conjunction with /reportThreaded, this means that users get extremely accurate data on whether the client is logged in or not, instead of waiting for a 5 minute timer to expire or log off to be manually called. </w:t>
+      </w:r>
+    </w:p>
+    <w:p>
+      <w:pPr>
+        <w:rPr>
+          <w:rFonts w:ascii="Open Sans" w:hAnsi="Open Sans"/>
+          <w:lang w:val="en-AU"/>
+        </w:rPr>
+      </w:pPr>
+    </w:p>
+    <w:p>
+      <w:pPr>
+        <w:rPr>
+          <w:rFonts w:ascii="Open Sans" w:hAnsi="Open Sans"/>
+          <w:b/>
+          <w:lang w:val="en-AU"/>
+        </w:rPr>
+      </w:pPr>
+      <w:r>
+        <w:rPr>
+          <w:rFonts w:ascii="Open Sans" w:hAnsi="Open Sans"/>
+          <w:b/>
+          <w:lang w:val="en-AU"/>
+        </w:rPr>
+        <w:t>/getTotpToken</w:t>
+      </w:r>
+    </w:p>
+    <w:p>
+      <w:pPr>
+        <w:rPr>
+          <w:rFonts w:ascii="Open Sans" w:hAnsi="Open Sans"/>
+          <w:lang w:val="en-AU"/>
+        </w:rPr>
+      </w:pPr>
+      <w:r>
+        <w:rPr>
+          <w:rFonts w:ascii="Open Sans" w:hAnsi="Open Sans"/>
+          <w:b/>
+          <w:lang w:val="en-AU"/>
+        </w:rPr>
+        <w:t xml:space="preserve">Description: </w:t>
+      </w:r>
+      <w:r>
+        <w:rPr>
+          <w:rFonts w:ascii="Open Sans" w:hAnsi="Open Sans"/>
+          <w:lang w:val="en-AU"/>
+        </w:rPr>
+        <w:t>This helper function is found in encrypt.py and simulates the algorithm for TOTP, according to RFC6238 documentation. The function takes in a secret (which in itself is randomly generated with the current username as the seed) and outputs a 6-digit ‘token’. This token is then compared with user input on the /twoFA and /twoFAcode pages, where users enter their six-digit code from the Google Authenticator a</w:t>
+      </w:r>
+      <w:r>
+        <w:rPr>
+          <w:rFonts w:ascii="Open Sans" w:hAnsi="Open Sans"/>
+          <w:lang w:val="en-AU"/>
+        </w:rPr>
+        <w:t>pp. As Google Authenticator</w:t>
+      </w:r>
+      <w:r>
+        <w:rPr>
+          <w:rFonts w:ascii="Open Sans" w:hAnsi="Open Sans"/>
+          <w:lang w:val="en-AU"/>
+        </w:rPr>
+        <w:t xml:space="preserve"> employs the same algorithm, provided the same initial secret (which our implementation stores, see /validate2FA) </w:t>
+      </w:r>
+      <w:r>
+        <w:rPr>
+          <w:rFonts w:ascii="Open Sans" w:hAnsi="Open Sans"/>
+          <w:lang w:val="en-AU"/>
+        </w:rPr>
+        <w:t>the output token is identical:</w:t>
+      </w:r>
+    </w:p>
+    <w:p>
+      <w:pPr>
+        <w:rPr>
+          <w:rFonts w:ascii="Open Sans" w:hAnsi="Open Sans"/>
+          <w:lang w:val="en-AU"/>
+        </w:rPr>
+      </w:pPr>
+      <w:r>
+        <w:rPr>
+          <w:rFonts w:ascii="Open Sans" w:hAnsi="Open Sans"/>
+          <w:b/>
+          <w:lang w:val="en-AU"/>
+        </w:rPr>
+        <w:t xml:space="preserve">Parameters: </w:t>
+      </w:r>
+      <w:r>
+        <w:rPr>
+          <w:rFonts w:ascii="Open Sans" w:hAnsi="Open Sans"/>
+          <w:lang w:val="en-AU"/>
+        </w:rPr>
+        <w:t>secret, a string</w:t>
+      </w:r>
+    </w:p>
+    <w:p>
+      <w:pPr>
+        <w:rPr>
+          <w:rFonts w:ascii="Open Sans" w:hAnsi="Open Sans"/>
+          <w:lang w:val="en-AU"/>
+        </w:rPr>
+      </w:pPr>
+      <w:r>
+        <w:rPr>
+          <w:rFonts w:ascii="Open Sans" w:hAnsi="Open Sans"/>
+          <w:b/>
+          <w:lang w:val="en-AU"/>
+        </w:rPr>
+        <w:t xml:space="preserve">Returns: </w:t>
+      </w:r>
+      <w:r>
+        <w:rPr>
+          <w:rFonts w:ascii="Open Sans" w:hAnsi="Open Sans"/>
+          <w:lang w:val="en-AU"/>
+        </w:rPr>
+        <w:t>token, an integer</w:t>
       </w:r>
       <w:bookmarkStart w:id="0" w:name="_GoBack"/>
       <w:bookmarkEnd w:id="0"/>
-      <w:r>
-        <w:rPr>
-          <w:rFonts w:ascii="Open Sans" w:hAnsi="Open Sans"/>
-          <w:lang w:val="en-AU"/>
-        </w:rPr>
-        <w:t>non-exposed function is called at the beginning of server setup to start a thread that resets a global variable every sixty seconds.</w:t>
-      </w:r>
-    </w:p>
-    <w:p>
-      <w:pPr>
-        <w:rPr>
-          <w:rFonts w:ascii="Open Sans" w:hAnsi="Open Sans"/>
-          <w:lang w:val="en-AU"/>
-        </w:rPr>
-      </w:pPr>
-      <w:r>
-        <w:rPr>
-          <w:rFonts w:ascii="Open Sans" w:hAnsi="Open Sans"/>
-          <w:b/>
-          <w:lang w:val="en-AU"/>
-        </w:rPr>
-        <w:t xml:space="preserve">Parameters: </w:t>
-      </w:r>
-      <w:r>
-        <w:rPr>
-          <w:rFonts w:ascii="Open Sans" w:hAnsi="Open Sans"/>
-          <w:lang w:val="en-AU"/>
-        </w:rPr>
-        <w:t>None</w:t>
-      </w:r>
-    </w:p>
-    <w:p>
-      <w:pPr>
-        <w:rPr>
-          <w:rFonts w:ascii="Open Sans" w:hAnsi="Open Sans"/>
-          <w:lang w:val="en-AU"/>
-        </w:rPr>
-      </w:pPr>
-      <w:r>
-        <w:rPr>
-          <w:rFonts w:ascii="Open Sans" w:hAnsi="Open Sans"/>
-          <w:b/>
-          <w:lang w:val="en-AU"/>
-        </w:rPr>
-        <w:t xml:space="preserve">Returns: </w:t>
-      </w:r>
-      <w:r>
-        <w:rPr>
-          <w:rFonts w:ascii="Open Sans" w:hAnsi="Open Sans"/>
-          <w:lang w:val="en-AU"/>
-        </w:rPr>
-        <w:t>None</w:t>
-      </w:r>
-    </w:p>
-    <w:p>
-      <w:pPr>
-        <w:rPr>
-          <w:rFonts w:ascii="Open Sans" w:hAnsi="Open Sans"/>
-          <w:lang w:val="en-AU"/>
-        </w:rPr>
-      </w:pPr>
-    </w:p>
-    <w:p>
-      <w:pPr>
-        <w:rPr>
-          <w:rFonts w:ascii="Open Sans" w:hAnsi="Open Sans"/>
-          <w:b/>
-          <w:lang w:val="en-AU"/>
-        </w:rPr>
-      </w:pPr>
-      <w:r>
-        <w:rPr>
-          <w:rFonts w:ascii="Open Sans" w:hAnsi="Open Sans"/>
-          <w:b/>
-          <w:lang w:val="en-AU"/>
-        </w:rPr>
-        <w:t>/LimitReached</w:t>
-      </w:r>
-    </w:p>
-    <w:p>
-      <w:pPr>
-        <w:rPr>
-          <w:rFonts w:ascii="Open Sans" w:hAnsi="Open Sans"/>
-          <w:lang w:val="en-AU"/>
-        </w:rPr>
-      </w:pPr>
-      <w:r>
-        <w:rPr>
-          <w:rFonts w:ascii="Open Sans" w:hAnsi="Open Sans"/>
-          <w:b/>
-          <w:lang w:val="en-AU"/>
-        </w:rPr>
-        <w:t xml:space="preserve">Description: </w:t>
-      </w:r>
-      <w:r>
-        <w:rPr>
-          <w:rFonts w:ascii="Open Sans" w:hAnsi="Open Sans"/>
-          <w:lang w:val="en-AU"/>
-        </w:rPr>
-        <w:t xml:space="preserve">This function is called as the very first thing in /receiveMessage, /receiveFile, /getProfile and /getStatus. This is because these are calls that other people make to my client, and so there is risk involved with server instability should many users concurrently call my API. To assist with rate limiting, /LimitReached increments the global variable mentioned in /resetTimer everytime the function is called. The function also checks whether the global variable has exceeded the value of 14 – if it has done so, True is returned to alert all other functions to stop serving content to other users, until /resetTimer is inevitably called and the global variable is reset. </w:t>
-      </w:r>
-    </w:p>
-    <w:p>
-      <w:pPr>
-        <w:rPr>
-          <w:rFonts w:ascii="Open Sans" w:hAnsi="Open Sans"/>
-          <w:lang w:val="en-AU"/>
-        </w:rPr>
-      </w:pPr>
-      <w:r>
-        <w:rPr>
-          <w:rFonts w:ascii="Open Sans" w:hAnsi="Open Sans"/>
-          <w:lang w:val="en-AU"/>
-        </w:rPr>
-        <w:t xml:space="preserve">This function also checks through the blacklist mentioned in /blackList to block communication with users on this list. </w:t>
-      </w:r>
-    </w:p>
-    <w:p>
-      <w:pPr>
-        <w:rPr>
-          <w:rFonts w:ascii="Open Sans" w:hAnsi="Open Sans"/>
-          <w:lang w:val="en-AU"/>
-        </w:rPr>
-      </w:pPr>
-      <w:r>
-        <w:rPr>
-          <w:rFonts w:ascii="Open Sans" w:hAnsi="Open Sans"/>
-          <w:b/>
-          <w:lang w:val="en-AU"/>
-        </w:rPr>
-        <w:t xml:space="preserve">Parameters: </w:t>
-      </w:r>
-      <w:r>
-        <w:rPr>
-          <w:rFonts w:ascii="Open Sans" w:hAnsi="Open Sans"/>
-          <w:lang w:val="en-AU"/>
-        </w:rPr>
-        <w:t>None</w:t>
-      </w:r>
-    </w:p>
-    <w:p>
-      <w:pPr>
-        <w:rPr>
-          <w:rFonts w:ascii="Open Sans" w:hAnsi="Open Sans"/>
-          <w:lang w:val="en-AU"/>
-        </w:rPr>
-      </w:pPr>
-      <w:r>
-        <w:rPr>
-          <w:rFonts w:ascii="Open Sans" w:hAnsi="Open Sans"/>
-          <w:b/>
-          <w:lang w:val="en-AU"/>
-        </w:rPr>
-        <w:t xml:space="preserve">Returns: </w:t>
-      </w:r>
-      <w:r>
-        <w:rPr>
-          <w:rFonts w:ascii="Open Sans" w:hAnsi="Open Sans"/>
-          <w:lang w:val="en-AU"/>
-        </w:rPr>
-        <w:t>Boolean, true (block communication) or false (allow communication)</w:t>
-      </w:r>
-    </w:p>
-    <w:p>
-      <w:pPr>
-        <w:rPr>
-          <w:rFonts w:ascii="Open Sans" w:hAnsi="Open Sans"/>
-          <w:lang w:val="en-AU"/>
-        </w:rPr>
-      </w:pPr>
-    </w:p>
-    <w:p>
-      <w:pPr>
-        <w:rPr>
-          <w:rFonts w:ascii="Open Sans" w:hAnsi="Open Sans"/>
-          <w:b/>
-          <w:lang w:val="en-AU"/>
-        </w:rPr>
-      </w:pPr>
-      <w:r>
-        <w:rPr>
-          <w:rFonts w:ascii="Open Sans" w:hAnsi="Open Sans"/>
-          <w:b/>
-          <w:lang w:val="en-AU"/>
-        </w:rPr>
-        <w:t>/reportThreaded</w:t>
-      </w:r>
-    </w:p>
-    <w:p>
-      <w:pPr>
-        <w:rPr>
-          <w:rFonts w:ascii="Open Sans" w:hAnsi="Open Sans"/>
-          <w:lang w:val="en-AU"/>
-        </w:rPr>
-      </w:pPr>
-      <w:r>
-        <w:rPr>
-          <w:rFonts w:ascii="Open Sans" w:hAnsi="Open Sans"/>
-          <w:b/>
-          <w:lang w:val="en-AU"/>
-        </w:rPr>
-        <w:t xml:space="preserve">Description: </w:t>
-      </w:r>
-      <w:r>
-        <w:rPr>
-          <w:rFonts w:ascii="Open Sans" w:hAnsi="Open Sans"/>
-          <w:lang w:val="en-AU"/>
-        </w:rPr>
-        <w:t xml:space="preserve">This function uses data found in the user credentials table (which is added on /report) to continually call /report to the login server. This function is called every 30 seconds using a separate thread. </w:t>
-      </w:r>
-    </w:p>
-    <w:p>
-      <w:pPr>
-        <w:rPr>
-          <w:rFonts w:ascii="Open Sans" w:hAnsi="Open Sans"/>
-          <w:lang w:val="en-AU"/>
-        </w:rPr>
-      </w:pPr>
-      <w:r>
-        <w:rPr>
-          <w:rFonts w:ascii="Open Sans" w:hAnsi="Open Sans"/>
-          <w:b/>
-          <w:lang w:val="en-AU"/>
-        </w:rPr>
-        <w:t xml:space="preserve">Parameters: </w:t>
-      </w:r>
-      <w:r>
-        <w:rPr>
-          <w:rFonts w:ascii="Open Sans" w:hAnsi="Open Sans"/>
-          <w:lang w:val="en-AU"/>
-        </w:rPr>
-        <w:t>None</w:t>
-      </w:r>
-    </w:p>
-    <w:p>
-      <w:pPr>
-        <w:rPr>
-          <w:rFonts w:ascii="Open Sans" w:hAnsi="Open Sans"/>
-          <w:lang w:val="en-AU"/>
-        </w:rPr>
-      </w:pPr>
-      <w:r>
-        <w:rPr>
-          <w:rFonts w:ascii="Open Sans" w:hAnsi="Open Sans"/>
-          <w:b/>
-          <w:lang w:val="en-AU"/>
-        </w:rPr>
-        <w:t xml:space="preserve">Returns: </w:t>
-      </w:r>
-      <w:r>
-        <w:rPr>
-          <w:rFonts w:ascii="Open Sans" w:hAnsi="Open Sans"/>
-          <w:lang w:val="en-AU"/>
-        </w:rPr>
-        <w:t>Numerical Error Code</w:t>
-      </w:r>
-    </w:p>
-    <w:p>
-      <w:pPr>
-        <w:rPr>
-          <w:rFonts w:ascii="Open Sans" w:hAnsi="Open Sans"/>
-          <w:lang w:val="en-AU"/>
-        </w:rPr>
-      </w:pPr>
-    </w:p>
-    <w:p>
-      <w:pPr>
-        <w:rPr>
-          <w:rFonts w:ascii="Open Sans" w:hAnsi="Open Sans"/>
-          <w:b/>
-          <w:lang w:val="en-AU"/>
-        </w:rPr>
-      </w:pPr>
-      <w:r>
-        <w:rPr>
-          <w:rFonts w:ascii="Open Sans" w:hAnsi="Open Sans"/>
-          <w:b/>
-          <w:lang w:val="en-AU"/>
-        </w:rPr>
-        <w:t>/logoffForced</w:t>
-      </w:r>
-    </w:p>
-    <w:p>
-      <w:pPr>
-        <w:rPr>
-          <w:rFonts w:ascii="Open Sans" w:hAnsi="Open Sans"/>
-          <w:lang w:val="en-AU"/>
-        </w:rPr>
-      </w:pPr>
-      <w:r>
-        <w:rPr>
-          <w:rFonts w:ascii="Open Sans" w:hAnsi="Open Sans"/>
-          <w:b/>
-          <w:lang w:val="en-AU"/>
-        </w:rPr>
-        <w:t xml:space="preserve">Description: </w:t>
-      </w:r>
-      <w:r>
-        <w:rPr>
-          <w:rFonts w:ascii="Open Sans" w:hAnsi="Open Sans"/>
-          <w:lang w:val="en-AU"/>
-        </w:rPr>
-        <w:t>This function</w:t>
-      </w:r>
-      <w:r>
-        <w:rPr>
-          <w:rFonts w:ascii="Open Sans" w:hAnsi="Open Sans"/>
-          <w:lang w:val="en-AU"/>
-        </w:rPr>
-        <w:t xml:space="preserve"> is called in a ‘finally’ clause in the __main__ section of login.py. Using the same user credentials table mentioned in /reportThreaded, this function aims to forcefully log out the user on application exit – that is, when the server crashes or is exited in any way. In conjunction with /reportThreaded, this means that users get extremely accurate data on whether the client is logged in or not, instead of waiting for a 5 minute timer to expire or log off to be manually called. </w:t>
-      </w:r>
     </w:p>
     <w:p>
       <w:pPr>

</xml_diff>